<commit_message>
Complete CyberSecurity Session3 Activity2
</commit_message>
<xml_diff>
--- a/Semester-2/Cyber-Security/Assessments/Activity-2.docx
+++ b/Semester-2/Cyber-Security/Assessments/Activity-2.docx
@@ -1,6 +1,6 @@
 
 <file path=word/document.xml><?xml version="1.0" encoding="utf-8"?>
-<w:document xmlns:wpc="http://schemas.microsoft.com/office/word/2010/wordprocessingCanvas" xmlns:cx="http://schemas.microsoft.com/office/drawing/2014/chartex" xmlns:cx1="http://schemas.microsoft.com/office/drawing/2015/9/8/chartex" xmlns:mc="http://schemas.openxmlformats.org/markup-compatibility/2006" xmlns:o="urn:schemas-microsoft-com:office:office" xmlns:r="http://schemas.openxmlformats.org/officeDocument/2006/relationships" xmlns:m="http://schemas.openxmlformats.org/officeDocument/2006/math" xmlns:v="urn:schemas-microsoft-com:vml" xmlns:wp14="http://schemas.microsoft.com/office/word/2010/wordprocessingDrawing" xmlns:wp="http://schemas.openxmlformats.org/drawingml/2006/wordprocessingDrawing" xmlns:w10="urn:schemas-microsoft-com:office:word" xmlns:w="http://schemas.openxmlformats.org/wordprocessingml/2006/main" xmlns:w14="http://schemas.microsoft.com/office/word/2010/wordml" xmlns:w15="http://schemas.microsoft.com/office/word/2012/wordml" xmlns:w16se="http://schemas.microsoft.com/office/word/2015/wordml/symex" xmlns:wpg="http://schemas.microsoft.com/office/word/2010/wordprocessingGroup" xmlns:wpi="http://schemas.microsoft.com/office/word/2010/wordprocessingInk" xmlns:wne="http://schemas.microsoft.com/office/word/2006/wordml" xmlns:wps="http://schemas.microsoft.com/office/word/2010/wordprocessingShape" mc:Ignorable="w14 w15 w16se wp14">
+<w:document xmlns:wpc="http://schemas.microsoft.com/office/word/2010/wordprocessingCanvas" xmlns:cx="http://schemas.microsoft.com/office/drawing/2014/chartex" xmlns:cx1="http://schemas.microsoft.com/office/drawing/2015/9/8/chartex" xmlns:cx2="http://schemas.microsoft.com/office/drawing/2015/10/21/chartex" xmlns:cx3="http://schemas.microsoft.com/office/drawing/2016/5/9/chartex" xmlns:cx4="http://schemas.microsoft.com/office/drawing/2016/5/10/chartex" xmlns:cx5="http://schemas.microsoft.com/office/drawing/2016/5/11/chartex" xmlns:cx6="http://schemas.microsoft.com/office/drawing/2016/5/12/chartex" xmlns:cx7="http://schemas.microsoft.com/office/drawing/2016/5/13/chartex" xmlns:cx8="http://schemas.microsoft.com/office/drawing/2016/5/14/chartex" xmlns:mc="http://schemas.openxmlformats.org/markup-compatibility/2006" xmlns:aink="http://schemas.microsoft.com/office/drawing/2016/ink" xmlns:am3d="http://schemas.microsoft.com/office/drawing/2017/model3d" xmlns:o="urn:schemas-microsoft-com:office:office" xmlns:oel="http://schemas.microsoft.com/office/2019/extlst" xmlns:r="http://schemas.openxmlformats.org/officeDocument/2006/relationships" xmlns:m="http://schemas.openxmlformats.org/officeDocument/2006/math" xmlns:v="urn:schemas-microsoft-com:vml" xmlns:wp14="http://schemas.microsoft.com/office/word/2010/wordprocessingDrawing" xmlns:wp="http://schemas.openxmlformats.org/drawingml/2006/wordprocessingDrawing" xmlns:w10="urn:schemas-microsoft-com:office:word" xmlns:w="http://schemas.openxmlformats.org/wordprocessingml/2006/main" xmlns:w14="http://schemas.microsoft.com/office/word/2010/wordml" xmlns:w15="http://schemas.microsoft.com/office/word/2012/wordml" xmlns:w16cex="http://schemas.microsoft.com/office/word/2018/wordml/cex" xmlns:w16cid="http://schemas.microsoft.com/office/word/2016/wordml/cid" xmlns:w16="http://schemas.microsoft.com/office/word/2018/wordml" xmlns:w16du="http://schemas.microsoft.com/office/word/2023/wordml/word16du" xmlns:w16sdtdh="http://schemas.microsoft.com/office/word/2020/wordml/sdtdatahash" xmlns:w16se="http://schemas.microsoft.com/office/word/2015/wordml/symex" xmlns:wpg="http://schemas.microsoft.com/office/word/2010/wordprocessingGroup" xmlns:wpi="http://schemas.microsoft.com/office/word/2010/wordprocessingInk" xmlns:wne="http://schemas.microsoft.com/office/word/2006/wordml" xmlns:wps="http://schemas.microsoft.com/office/word/2010/wordprocessingShape" mc:Ignorable="w14 w15 w16se w16cid w16 w16cex w16sdtdh w16du wp14">
   <w:body>
     <w:p>
       <w:pPr>
@@ -41,7 +41,11 @@
           <w:tcPr>
             <w:tcW w:w="8080" w:type="dxa"/>
           </w:tcPr>
-          <w:p/>
+          <w:p>
+            <w:r>
+              <w:t>Nathan Bransby</w:t>
+            </w:r>
+          </w:p>
         </w:tc>
       </w:tr>
       <w:tr>
@@ -59,7 +63,11 @@
           <w:tcPr>
             <w:tcW w:w="8080" w:type="dxa"/>
           </w:tcPr>
-          <w:p/>
+          <w:p>
+            <w:r>
+              <w:t>V141198@tafe.wa.edu.au</w:t>
+            </w:r>
+          </w:p>
         </w:tc>
       </w:tr>
     </w:tbl>
@@ -74,8 +82,6 @@
       <w:r>
         <w:t>Disposing of old PCs</w:t>
       </w:r>
-      <w:bookmarkStart w:id="0" w:name="_GoBack"/>
-      <w:bookmarkEnd w:id="0"/>
     </w:p>
     <w:p/>
     <w:p>
@@ -106,12 +112,45 @@
               <w:pStyle w:val="BodyTextL25"/>
               <w:ind w:left="0"/>
             </w:pPr>
+            <w:r>
+              <w:t>If the hard drive was not wiped correctly (or destroyed), it may allow someone to recover data from the hard drive and access:</w:t>
+            </w:r>
           </w:p>
           <w:p>
             <w:pPr>
               <w:pStyle w:val="BodyTextL25"/>
-              <w:ind w:left="0"/>
+              <w:numPr>
+                <w:ilvl w:val="0"/>
+                <w:numId w:val="29"/>
+              </w:numPr>
             </w:pPr>
+            <w:r>
+              <w:t xml:space="preserve"> Financial &amp; Personal Information</w:t>
+            </w:r>
+          </w:p>
+          <w:p>
+            <w:pPr>
+              <w:pStyle w:val="BodyTextL25"/>
+              <w:numPr>
+                <w:ilvl w:val="0"/>
+                <w:numId w:val="29"/>
+              </w:numPr>
+            </w:pPr>
+            <w:r>
+              <w:t>Company Sensitive Information</w:t>
+            </w:r>
+          </w:p>
+          <w:p>
+            <w:pPr>
+              <w:pStyle w:val="BodyTextL25"/>
+              <w:numPr>
+                <w:ilvl w:val="0"/>
+                <w:numId w:val="29"/>
+              </w:numPr>
+            </w:pPr>
+            <w:r>
+              <w:t>Private Company Networks / Remote Connections</w:t>
+            </w:r>
           </w:p>
         </w:tc>
       </w:tr>
@@ -173,20 +212,75 @@
     <w:p>
       <w:pPr>
         <w:pStyle w:val="BodyTextL25"/>
-        <w:ind w:left="0"/>
+        <w:ind w:left="720"/>
       </w:pPr>
     </w:p>
     <w:p>
       <w:pPr>
         <w:pStyle w:val="BodyTextL25"/>
-        <w:ind w:left="0"/>
+        <w:ind w:left="720"/>
       </w:pPr>
     </w:p>
     <w:p>
       <w:pPr>
+        <w:pStyle w:val="BodyTextL25"/>
+        <w:ind w:left="720"/>
+      </w:pPr>
+    </w:p>
+    <w:p>
+      <w:pPr>
+        <w:pStyle w:val="BodyTextL25"/>
+        <w:ind w:left="720"/>
+      </w:pPr>
+    </w:p>
+    <w:p>
+      <w:pPr>
+        <w:pStyle w:val="BodyTextL25"/>
+        <w:ind w:left="720"/>
+      </w:pPr>
+    </w:p>
+    <w:p>
+      <w:pPr>
+        <w:pStyle w:val="BodyTextL25"/>
+        <w:ind w:left="720"/>
+      </w:pPr>
+    </w:p>
+    <w:p>
+      <w:pPr>
+        <w:pStyle w:val="BodyTextL25"/>
+        <w:ind w:left="720"/>
+      </w:pPr>
+    </w:p>
+    <w:p>
+      <w:pPr>
+        <w:pStyle w:val="BodyTextL25"/>
+        <w:ind w:left="720"/>
+      </w:pPr>
+    </w:p>
+    <w:p>
+      <w:pPr>
+        <w:pStyle w:val="BodyTextL25"/>
+        <w:ind w:left="720"/>
+      </w:pPr>
+    </w:p>
+    <w:p>
+      <w:pPr>
+        <w:pStyle w:val="BodyTextL25"/>
+        <w:ind w:left="0"/>
+      </w:pPr>
+    </w:p>
+    <w:p>
+      <w:pPr>
+        <w:pStyle w:val="BodyTextL25"/>
+        <w:ind w:left="0"/>
+      </w:pPr>
+    </w:p>
+    <w:p>
+      <w:pPr>
         <w:pStyle w:val="Heading1"/>
       </w:pPr>
       <w:r>
+        <w:lastRenderedPageBreak/>
         <w:t xml:space="preserve">Part 2: </w:t>
       </w:r>
       <w:r>
@@ -219,6 +313,170 @@
           <w:tcPr>
             <w:tcW w:w="9458" w:type="dxa"/>
           </w:tcPr>
+          <w:p>
+            <w:pPr>
+              <w:rPr>
+                <w:lang w:val="en-US"/>
+              </w:rPr>
+            </w:pPr>
+            <w:r>
+              <w:rPr>
+                <w:lang w:val="en-US"/>
+              </w:rPr>
+              <w:t>The Essential 8 are 8 steps developed by The Australian Signals Directorate for businesses to mitigate cyber security threats. They Are:</w:t>
+            </w:r>
+          </w:p>
+          <w:p>
+            <w:pPr>
+              <w:numPr>
+                <w:ilvl w:val="0"/>
+                <w:numId w:val="30"/>
+              </w:numPr>
+            </w:pPr>
+            <w:r>
+              <w:t>patch applications</w:t>
+            </w:r>
+          </w:p>
+          <w:p>
+            <w:pPr>
+              <w:numPr>
+                <w:ilvl w:val="0"/>
+                <w:numId w:val="30"/>
+              </w:numPr>
+            </w:pPr>
+            <w:r>
+              <w:t>patch operating systems</w:t>
+            </w:r>
+          </w:p>
+          <w:p>
+            <w:pPr>
+              <w:numPr>
+                <w:ilvl w:val="0"/>
+                <w:numId w:val="30"/>
+              </w:numPr>
+            </w:pPr>
+            <w:r>
+              <w:t>multi-factor authentication</w:t>
+            </w:r>
+          </w:p>
+          <w:p>
+            <w:pPr>
+              <w:numPr>
+                <w:ilvl w:val="0"/>
+                <w:numId w:val="30"/>
+              </w:numPr>
+            </w:pPr>
+            <w:r>
+              <w:t>restrict administrative privileges</w:t>
+            </w:r>
+          </w:p>
+          <w:p>
+            <w:pPr>
+              <w:numPr>
+                <w:ilvl w:val="0"/>
+                <w:numId w:val="30"/>
+              </w:numPr>
+            </w:pPr>
+            <w:r>
+              <w:t>application control</w:t>
+            </w:r>
+          </w:p>
+          <w:p>
+            <w:pPr>
+              <w:numPr>
+                <w:ilvl w:val="0"/>
+                <w:numId w:val="30"/>
+              </w:numPr>
+            </w:pPr>
+            <w:r>
+              <w:t>restrict Microsoft Office macros</w:t>
+            </w:r>
+          </w:p>
+          <w:p>
+            <w:pPr>
+              <w:numPr>
+                <w:ilvl w:val="0"/>
+                <w:numId w:val="30"/>
+              </w:numPr>
+            </w:pPr>
+            <w:r>
+              <w:t>user application hardening</w:t>
+            </w:r>
+          </w:p>
+          <w:p>
+            <w:pPr>
+              <w:numPr>
+                <w:ilvl w:val="0"/>
+                <w:numId w:val="30"/>
+              </w:numPr>
+            </w:pPr>
+            <w:r>
+              <w:t>regular backups.</w:t>
+            </w:r>
+          </w:p>
+          <w:p>
+            <w:pPr>
+              <w:rPr>
+                <w:lang w:val="en-US"/>
+              </w:rPr>
+            </w:pPr>
+          </w:p>
+          <w:tbl>
+            <w:tblPr>
+              <w:tblStyle w:val="TableGrid"/>
+              <w:tblW w:w="0" w:type="auto"/>
+              <w:tblLook w:val="04A0" w:firstRow="1" w:lastRow="0" w:firstColumn="1" w:lastColumn="0" w:noHBand="0" w:noVBand="1"/>
+            </w:tblPr>
+            <w:tblGrid>
+              <w:gridCol w:w="887"/>
+              <w:gridCol w:w="8345"/>
+            </w:tblGrid>
+            <w:tr>
+              <w:tc>
+                <w:tcPr>
+                  <w:tcW w:w="868" w:type="dxa"/>
+                </w:tcPr>
+                <w:p>
+                  <w:pPr>
+                    <w:rPr>
+                      <w:lang w:val="en-US"/>
+                    </w:rPr>
+                  </w:pPr>
+                  <w:r>
+                    <w:rPr>
+                      <w:lang w:val="en-US"/>
+                    </w:rPr>
+                    <w:t>Source:</w:t>
+                  </w:r>
+                </w:p>
+              </w:tc>
+              <w:tc>
+                <w:tcPr>
+                  <w:tcW w:w="8364" w:type="dxa"/>
+                </w:tcPr>
+                <w:p>
+                  <w:pPr>
+                    <w:rPr>
+                      <w:lang w:val="en-US"/>
+                    </w:rPr>
+                  </w:pPr>
+                  <w:r>
+                    <w:rPr>
+                      <w:lang w:val="en-US"/>
+                    </w:rPr>
+                    <w:t>https://www.cyber.gov.au/resources-business-and-government/essential-cyber-security/essential-eight/essential-eight-explained</w:t>
+                  </w:r>
+                </w:p>
+              </w:tc>
+            </w:tr>
+          </w:tbl>
+          <w:p>
+            <w:pPr>
+              <w:rPr>
+                <w:lang w:val="en-US"/>
+              </w:rPr>
+            </w:pPr>
+          </w:p>
           <w:p>
             <w:pPr>
               <w:rPr>
@@ -286,6 +544,102 @@
               </w:rPr>
             </w:pPr>
           </w:p>
+          <w:p>
+            <w:pPr>
+              <w:pStyle w:val="ListParagraph"/>
+              <w:numPr>
+                <w:ilvl w:val="0"/>
+                <w:numId w:val="31"/>
+              </w:numPr>
+              <w:rPr>
+                <w:lang w:val="en-US"/>
+              </w:rPr>
+            </w:pPr>
+            <w:r>
+              <w:rPr>
+                <w:lang w:val="en-US"/>
+              </w:rPr>
+              <w:t>A malicious actor gaining remote access to the device whilst connected to company intranets.</w:t>
+            </w:r>
+            <w:r>
+              <w:rPr>
+                <w:lang w:val="en-US"/>
+              </w:rPr>
+              <w:br/>
+            </w:r>
+          </w:p>
+          <w:p>
+            <w:pPr>
+              <w:pStyle w:val="ListParagraph"/>
+              <w:numPr>
+                <w:ilvl w:val="0"/>
+                <w:numId w:val="31"/>
+              </w:numPr>
+              <w:rPr>
+                <w:lang w:val="en-US"/>
+              </w:rPr>
+            </w:pPr>
+            <w:r>
+              <w:rPr>
+                <w:lang w:val="en-US"/>
+              </w:rPr>
+              <w:t xml:space="preserve">No </w:t>
+            </w:r>
+            <w:r>
+              <w:rPr>
+                <w:lang w:val="en-US"/>
+              </w:rPr>
+              <w:t>anti-</w:t>
+            </w:r>
+            <w:r>
+              <w:rPr>
+                <w:lang w:val="en-US"/>
+              </w:rPr>
+              <w:t xml:space="preserve">virus </w:t>
+            </w:r>
+            <w:r>
+              <w:rPr>
+                <w:lang w:val="en-US"/>
+              </w:rPr>
+              <w:t>software installed potentially infecting other devices within the organisation.</w:t>
+            </w:r>
+          </w:p>
+          <w:p>
+            <w:pPr>
+              <w:pStyle w:val="ListParagraph"/>
+              <w:numPr>
+                <w:ilvl w:val="0"/>
+                <w:numId w:val="31"/>
+              </w:numPr>
+              <w:rPr>
+                <w:lang w:val="en-US"/>
+              </w:rPr>
+            </w:pPr>
+            <w:r>
+              <w:rPr>
+                <w:lang w:val="en-US"/>
+              </w:rPr>
+              <w:t>Obtaining access to private information &amp; client/staff information.</w:t>
+            </w:r>
+          </w:p>
+          <w:p>
+            <w:pPr>
+              <w:pStyle w:val="ListParagraph"/>
+              <w:numPr>
+                <w:ilvl w:val="0"/>
+                <w:numId w:val="31"/>
+              </w:numPr>
+              <w:rPr>
+                <w:lang w:val="en-US"/>
+              </w:rPr>
+            </w:pPr>
+            <w:r>
+              <w:rPr>
+                <w:lang w:val="en-US"/>
+              </w:rPr>
+              <w:t>Attacking company network systems &amp; denying access to systems (DDos)</w:t>
+            </w:r>
+          </w:p>
         </w:tc>
       </w:tr>
     </w:tbl>
@@ -324,7 +678,7 @@
 </file>
 
 <file path=word/endnotes.xml><?xml version="1.0" encoding="utf-8"?>
-<w:endnotes xmlns:wpc="http://schemas.microsoft.com/office/word/2010/wordprocessingCanvas" xmlns:cx="http://schemas.microsoft.com/office/drawing/2014/chartex" xmlns:cx1="http://schemas.microsoft.com/office/drawing/2015/9/8/chartex" xmlns:mc="http://schemas.openxmlformats.org/markup-compatibility/2006" xmlns:o="urn:schemas-microsoft-com:office:office" xmlns:r="http://schemas.openxmlformats.org/officeDocument/2006/relationships" xmlns:m="http://schemas.openxmlformats.org/officeDocument/2006/math" xmlns:v="urn:schemas-microsoft-com:vml" xmlns:wp14="http://schemas.microsoft.com/office/word/2010/wordprocessingDrawing" xmlns:wp="http://schemas.openxmlformats.org/drawingml/2006/wordprocessingDrawing" xmlns:w10="urn:schemas-microsoft-com:office:word" xmlns:w="http://schemas.openxmlformats.org/wordprocessingml/2006/main" xmlns:w14="http://schemas.microsoft.com/office/word/2010/wordml" xmlns:w15="http://schemas.microsoft.com/office/word/2012/wordml" xmlns:w16se="http://schemas.microsoft.com/office/word/2015/wordml/symex" xmlns:wpg="http://schemas.microsoft.com/office/word/2010/wordprocessingGroup" xmlns:wpi="http://schemas.microsoft.com/office/word/2010/wordprocessingInk" xmlns:wne="http://schemas.microsoft.com/office/word/2006/wordml" xmlns:wps="http://schemas.microsoft.com/office/word/2010/wordprocessingShape" mc:Ignorable="w14 w15 w16se wp14">
+<w:endnotes xmlns:wpc="http://schemas.microsoft.com/office/word/2010/wordprocessingCanvas" xmlns:cx="http://schemas.microsoft.com/office/drawing/2014/chartex" xmlns:cx1="http://schemas.microsoft.com/office/drawing/2015/9/8/chartex" xmlns:cx2="http://schemas.microsoft.com/office/drawing/2015/10/21/chartex" xmlns:cx3="http://schemas.microsoft.com/office/drawing/2016/5/9/chartex" xmlns:cx4="http://schemas.microsoft.com/office/drawing/2016/5/10/chartex" xmlns:cx5="http://schemas.microsoft.com/office/drawing/2016/5/11/chartex" xmlns:cx6="http://schemas.microsoft.com/office/drawing/2016/5/12/chartex" xmlns:cx7="http://schemas.microsoft.com/office/drawing/2016/5/13/chartex" xmlns:cx8="http://schemas.microsoft.com/office/drawing/2016/5/14/chartex" xmlns:mc="http://schemas.openxmlformats.org/markup-compatibility/2006" xmlns:aink="http://schemas.microsoft.com/office/drawing/2016/ink" xmlns:am3d="http://schemas.microsoft.com/office/drawing/2017/model3d" xmlns:o="urn:schemas-microsoft-com:office:office" xmlns:oel="http://schemas.microsoft.com/office/2019/extlst" xmlns:r="http://schemas.openxmlformats.org/officeDocument/2006/relationships" xmlns:m="http://schemas.openxmlformats.org/officeDocument/2006/math" xmlns:v="urn:schemas-microsoft-com:vml" xmlns:wp14="http://schemas.microsoft.com/office/word/2010/wordprocessingDrawing" xmlns:wp="http://schemas.openxmlformats.org/drawingml/2006/wordprocessingDrawing" xmlns:w10="urn:schemas-microsoft-com:office:word" xmlns:w="http://schemas.openxmlformats.org/wordprocessingml/2006/main" xmlns:w14="http://schemas.microsoft.com/office/word/2010/wordml" xmlns:w15="http://schemas.microsoft.com/office/word/2012/wordml" xmlns:w16cex="http://schemas.microsoft.com/office/word/2018/wordml/cex" xmlns:w16cid="http://schemas.microsoft.com/office/word/2016/wordml/cid" xmlns:w16="http://schemas.microsoft.com/office/word/2018/wordml" xmlns:w16du="http://schemas.microsoft.com/office/word/2023/wordml/word16du" xmlns:w16sdtdh="http://schemas.microsoft.com/office/word/2020/wordml/sdtdatahash" xmlns:w16se="http://schemas.microsoft.com/office/word/2015/wordml/symex" xmlns:wpg="http://schemas.microsoft.com/office/word/2010/wordprocessingGroup" xmlns:wpi="http://schemas.microsoft.com/office/word/2010/wordprocessingInk" xmlns:wne="http://schemas.microsoft.com/office/word/2006/wordml" xmlns:wps="http://schemas.microsoft.com/office/word/2010/wordprocessingShape" mc:Ignorable="w14 w15 w16se w16cid w16 w16cex w16sdtdh w16du wp14">
   <w:endnote w:type="separator" w:id="-1">
     <w:p>
       <w:pPr>
@@ -349,7 +703,7 @@
 </file>
 
 <file path=word/footer1.xml><?xml version="1.0" encoding="utf-8"?>
-<w:ftr xmlns:wpc="http://schemas.microsoft.com/office/word/2010/wordprocessingCanvas" xmlns:cx="http://schemas.microsoft.com/office/drawing/2014/chartex" xmlns:cx1="http://schemas.microsoft.com/office/drawing/2015/9/8/chartex" xmlns:mc="http://schemas.openxmlformats.org/markup-compatibility/2006" xmlns:o="urn:schemas-microsoft-com:office:office" xmlns:r="http://schemas.openxmlformats.org/officeDocument/2006/relationships" xmlns:m="http://schemas.openxmlformats.org/officeDocument/2006/math" xmlns:v="urn:schemas-microsoft-com:vml" xmlns:wp14="http://schemas.microsoft.com/office/word/2010/wordprocessingDrawing" xmlns:wp="http://schemas.openxmlformats.org/drawingml/2006/wordprocessingDrawing" xmlns:w10="urn:schemas-microsoft-com:office:word" xmlns:w="http://schemas.openxmlformats.org/wordprocessingml/2006/main" xmlns:w14="http://schemas.microsoft.com/office/word/2010/wordml" xmlns:w15="http://schemas.microsoft.com/office/word/2012/wordml" xmlns:w16se="http://schemas.microsoft.com/office/word/2015/wordml/symex" xmlns:wpg="http://schemas.microsoft.com/office/word/2010/wordprocessingGroup" xmlns:wpi="http://schemas.microsoft.com/office/word/2010/wordprocessingInk" xmlns:wne="http://schemas.microsoft.com/office/word/2006/wordml" xmlns:wps="http://schemas.microsoft.com/office/word/2010/wordprocessingShape" mc:Ignorable="w14 w15 w16se wp14">
+<w:ftr xmlns:wpc="http://schemas.microsoft.com/office/word/2010/wordprocessingCanvas" xmlns:cx="http://schemas.microsoft.com/office/drawing/2014/chartex" xmlns:cx1="http://schemas.microsoft.com/office/drawing/2015/9/8/chartex" xmlns:cx2="http://schemas.microsoft.com/office/drawing/2015/10/21/chartex" xmlns:cx3="http://schemas.microsoft.com/office/drawing/2016/5/9/chartex" xmlns:cx4="http://schemas.microsoft.com/office/drawing/2016/5/10/chartex" xmlns:cx5="http://schemas.microsoft.com/office/drawing/2016/5/11/chartex" xmlns:cx6="http://schemas.microsoft.com/office/drawing/2016/5/12/chartex" xmlns:cx7="http://schemas.microsoft.com/office/drawing/2016/5/13/chartex" xmlns:cx8="http://schemas.microsoft.com/office/drawing/2016/5/14/chartex" xmlns:mc="http://schemas.openxmlformats.org/markup-compatibility/2006" xmlns:aink="http://schemas.microsoft.com/office/drawing/2016/ink" xmlns:am3d="http://schemas.microsoft.com/office/drawing/2017/model3d" xmlns:o="urn:schemas-microsoft-com:office:office" xmlns:oel="http://schemas.microsoft.com/office/2019/extlst" xmlns:r="http://schemas.openxmlformats.org/officeDocument/2006/relationships" xmlns:m="http://schemas.openxmlformats.org/officeDocument/2006/math" xmlns:v="urn:schemas-microsoft-com:vml" xmlns:wp14="http://schemas.microsoft.com/office/word/2010/wordprocessingDrawing" xmlns:wp="http://schemas.openxmlformats.org/drawingml/2006/wordprocessingDrawing" xmlns:w10="urn:schemas-microsoft-com:office:word" xmlns:w="http://schemas.openxmlformats.org/wordprocessingml/2006/main" xmlns:w14="http://schemas.microsoft.com/office/word/2010/wordml" xmlns:w15="http://schemas.microsoft.com/office/word/2012/wordml" xmlns:w16cex="http://schemas.microsoft.com/office/word/2018/wordml/cex" xmlns:w16cid="http://schemas.microsoft.com/office/word/2016/wordml/cid" xmlns:w16="http://schemas.microsoft.com/office/word/2018/wordml" xmlns:w16du="http://schemas.microsoft.com/office/word/2023/wordml/word16du" xmlns:w16sdtdh="http://schemas.microsoft.com/office/word/2020/wordml/sdtdatahash" xmlns:w16se="http://schemas.microsoft.com/office/word/2015/wordml/symex" xmlns:wpg="http://schemas.microsoft.com/office/word/2010/wordprocessingGroup" xmlns:wpi="http://schemas.microsoft.com/office/word/2010/wordprocessingInk" xmlns:wne="http://schemas.microsoft.com/office/word/2006/wordml" xmlns:wps="http://schemas.microsoft.com/office/word/2010/wordprocessingShape" mc:Ignorable="w14 w15 w16se w16cid w16 w16cex w16sdtdh w16du wp14">
   <w:p>
     <w:pPr>
       <w:pStyle w:val="Footer"/>
@@ -399,7 +753,7 @@
 </file>
 
 <file path=word/footnotes.xml><?xml version="1.0" encoding="utf-8"?>
-<w:footnotes xmlns:wpc="http://schemas.microsoft.com/office/word/2010/wordprocessingCanvas" xmlns:cx="http://schemas.microsoft.com/office/drawing/2014/chartex" xmlns:cx1="http://schemas.microsoft.com/office/drawing/2015/9/8/chartex" xmlns:mc="http://schemas.openxmlformats.org/markup-compatibility/2006" xmlns:o="urn:schemas-microsoft-com:office:office" xmlns:r="http://schemas.openxmlformats.org/officeDocument/2006/relationships" xmlns:m="http://schemas.openxmlformats.org/officeDocument/2006/math" xmlns:v="urn:schemas-microsoft-com:vml" xmlns:wp14="http://schemas.microsoft.com/office/word/2010/wordprocessingDrawing" xmlns:wp="http://schemas.openxmlformats.org/drawingml/2006/wordprocessingDrawing" xmlns:w10="urn:schemas-microsoft-com:office:word" xmlns:w="http://schemas.openxmlformats.org/wordprocessingml/2006/main" xmlns:w14="http://schemas.microsoft.com/office/word/2010/wordml" xmlns:w15="http://schemas.microsoft.com/office/word/2012/wordml" xmlns:w16se="http://schemas.microsoft.com/office/word/2015/wordml/symex" xmlns:wpg="http://schemas.microsoft.com/office/word/2010/wordprocessingGroup" xmlns:wpi="http://schemas.microsoft.com/office/word/2010/wordprocessingInk" xmlns:wne="http://schemas.microsoft.com/office/word/2006/wordml" xmlns:wps="http://schemas.microsoft.com/office/word/2010/wordprocessingShape" mc:Ignorable="w14 w15 w16se wp14">
+<w:footnotes xmlns:wpc="http://schemas.microsoft.com/office/word/2010/wordprocessingCanvas" xmlns:cx="http://schemas.microsoft.com/office/drawing/2014/chartex" xmlns:cx1="http://schemas.microsoft.com/office/drawing/2015/9/8/chartex" xmlns:cx2="http://schemas.microsoft.com/office/drawing/2015/10/21/chartex" xmlns:cx3="http://schemas.microsoft.com/office/drawing/2016/5/9/chartex" xmlns:cx4="http://schemas.microsoft.com/office/drawing/2016/5/10/chartex" xmlns:cx5="http://schemas.microsoft.com/office/drawing/2016/5/11/chartex" xmlns:cx6="http://schemas.microsoft.com/office/drawing/2016/5/12/chartex" xmlns:cx7="http://schemas.microsoft.com/office/drawing/2016/5/13/chartex" xmlns:cx8="http://schemas.microsoft.com/office/drawing/2016/5/14/chartex" xmlns:mc="http://schemas.openxmlformats.org/markup-compatibility/2006" xmlns:aink="http://schemas.microsoft.com/office/drawing/2016/ink" xmlns:am3d="http://schemas.microsoft.com/office/drawing/2017/model3d" xmlns:o="urn:schemas-microsoft-com:office:office" xmlns:oel="http://schemas.microsoft.com/office/2019/extlst" xmlns:r="http://schemas.openxmlformats.org/officeDocument/2006/relationships" xmlns:m="http://schemas.openxmlformats.org/officeDocument/2006/math" xmlns:v="urn:schemas-microsoft-com:vml" xmlns:wp14="http://schemas.microsoft.com/office/word/2010/wordprocessingDrawing" xmlns:wp="http://schemas.openxmlformats.org/drawingml/2006/wordprocessingDrawing" xmlns:w10="urn:schemas-microsoft-com:office:word" xmlns:w="http://schemas.openxmlformats.org/wordprocessingml/2006/main" xmlns:w14="http://schemas.microsoft.com/office/word/2010/wordml" xmlns:w15="http://schemas.microsoft.com/office/word/2012/wordml" xmlns:w16cex="http://schemas.microsoft.com/office/word/2018/wordml/cex" xmlns:w16cid="http://schemas.microsoft.com/office/word/2016/wordml/cid" xmlns:w16="http://schemas.microsoft.com/office/word/2018/wordml" xmlns:w16du="http://schemas.microsoft.com/office/word/2023/wordml/word16du" xmlns:w16sdtdh="http://schemas.microsoft.com/office/word/2020/wordml/sdtdatahash" xmlns:w16se="http://schemas.microsoft.com/office/word/2015/wordml/symex" xmlns:wpg="http://schemas.microsoft.com/office/word/2010/wordprocessingGroup" xmlns:wpi="http://schemas.microsoft.com/office/word/2010/wordprocessingInk" xmlns:wne="http://schemas.microsoft.com/office/word/2006/wordml" xmlns:wps="http://schemas.microsoft.com/office/word/2010/wordprocessingShape" mc:Ignorable="w14 w15 w16se w16cid w16 w16cex w16sdtdh w16du wp14">
   <w:footnote w:type="separator" w:id="-1">
     <w:p>
       <w:pPr>
@@ -424,7 +778,7 @@
 </file>
 
 <file path=word/numbering.xml><?xml version="1.0" encoding="utf-8"?>
-<w:numbering xmlns:wpc="http://schemas.microsoft.com/office/word/2010/wordprocessingCanvas" xmlns:cx="http://schemas.microsoft.com/office/drawing/2014/chartex" xmlns:cx1="http://schemas.microsoft.com/office/drawing/2015/9/8/chartex" xmlns:mc="http://schemas.openxmlformats.org/markup-compatibility/2006" xmlns:o="urn:schemas-microsoft-com:office:office" xmlns:r="http://schemas.openxmlformats.org/officeDocument/2006/relationships" xmlns:m="http://schemas.openxmlformats.org/officeDocument/2006/math" xmlns:v="urn:schemas-microsoft-com:vml" xmlns:wp14="http://schemas.microsoft.com/office/word/2010/wordprocessingDrawing" xmlns:wp="http://schemas.openxmlformats.org/drawingml/2006/wordprocessingDrawing" xmlns:w10="urn:schemas-microsoft-com:office:word" xmlns:w="http://schemas.openxmlformats.org/wordprocessingml/2006/main" xmlns:w14="http://schemas.microsoft.com/office/word/2010/wordml" xmlns:w15="http://schemas.microsoft.com/office/word/2012/wordml" xmlns:w16se="http://schemas.microsoft.com/office/word/2015/wordml/symex" xmlns:wpg="http://schemas.microsoft.com/office/word/2010/wordprocessingGroup" xmlns:wpi="http://schemas.microsoft.com/office/word/2010/wordprocessingInk" xmlns:wne="http://schemas.microsoft.com/office/word/2006/wordml" xmlns:wps="http://schemas.microsoft.com/office/word/2010/wordprocessingShape" mc:Ignorable="w14 w15 w16se wp14">
+<w:numbering xmlns:wpc="http://schemas.microsoft.com/office/word/2010/wordprocessingCanvas" xmlns:cx="http://schemas.microsoft.com/office/drawing/2014/chartex" xmlns:cx1="http://schemas.microsoft.com/office/drawing/2015/9/8/chartex" xmlns:cx2="http://schemas.microsoft.com/office/drawing/2015/10/21/chartex" xmlns:cx3="http://schemas.microsoft.com/office/drawing/2016/5/9/chartex" xmlns:cx4="http://schemas.microsoft.com/office/drawing/2016/5/10/chartex" xmlns:cx5="http://schemas.microsoft.com/office/drawing/2016/5/11/chartex" xmlns:cx6="http://schemas.microsoft.com/office/drawing/2016/5/12/chartex" xmlns:cx7="http://schemas.microsoft.com/office/drawing/2016/5/13/chartex" xmlns:cx8="http://schemas.microsoft.com/office/drawing/2016/5/14/chartex" xmlns:mc="http://schemas.openxmlformats.org/markup-compatibility/2006" xmlns:aink="http://schemas.microsoft.com/office/drawing/2016/ink" xmlns:am3d="http://schemas.microsoft.com/office/drawing/2017/model3d" xmlns:o="urn:schemas-microsoft-com:office:office" xmlns:oel="http://schemas.microsoft.com/office/2019/extlst" xmlns:r="http://schemas.openxmlformats.org/officeDocument/2006/relationships" xmlns:m="http://schemas.openxmlformats.org/officeDocument/2006/math" xmlns:v="urn:schemas-microsoft-com:vml" xmlns:wp14="http://schemas.microsoft.com/office/word/2010/wordprocessingDrawing" xmlns:wp="http://schemas.openxmlformats.org/drawingml/2006/wordprocessingDrawing" xmlns:w10="urn:schemas-microsoft-com:office:word" xmlns:w="http://schemas.openxmlformats.org/wordprocessingml/2006/main" xmlns:w14="http://schemas.microsoft.com/office/word/2010/wordml" xmlns:w15="http://schemas.microsoft.com/office/word/2012/wordml" xmlns:w16cex="http://schemas.microsoft.com/office/word/2018/wordml/cex" xmlns:w16cid="http://schemas.microsoft.com/office/word/2016/wordml/cid" xmlns:w16="http://schemas.microsoft.com/office/word/2018/wordml" xmlns:w16du="http://schemas.microsoft.com/office/word/2023/wordml/word16du" xmlns:w16sdtdh="http://schemas.microsoft.com/office/word/2020/wordml/sdtdatahash" xmlns:w16se="http://schemas.microsoft.com/office/word/2015/wordml/symex" xmlns:wpg="http://schemas.microsoft.com/office/word/2010/wordprocessingGroup" xmlns:wpi="http://schemas.microsoft.com/office/word/2010/wordprocessingInk" xmlns:wne="http://schemas.microsoft.com/office/word/2006/wordml" xmlns:wps="http://schemas.microsoft.com/office/word/2010/wordprocessingShape" mc:Ignorable="w14 w15 w16se w16cid w16 w16cex w16sdtdh w16du wp14">
   <w:abstractNum w:abstractNumId="0" w15:restartNumberingAfterBreak="0">
     <w:nsid w:val="0DA92D0D"/>
     <w:multiLevelType w:val="hybridMultilevel"/>
@@ -1503,6 +1857,95 @@
     </w:lvl>
   </w:abstractNum>
   <w:abstractNum w:abstractNumId="11" w15:restartNumberingAfterBreak="0">
+    <w:nsid w:val="3B057CC7"/>
+    <w:multiLevelType w:val="hybridMultilevel"/>
+    <w:tmpl w:val="4F62EF0A"/>
+    <w:lvl w:ilvl="0" w:tplc="0C09000F">
+      <w:start w:val="1"/>
+      <w:numFmt w:val="decimal"/>
+      <w:lvlText w:val="%1."/>
+      <w:lvlJc w:val="left"/>
+      <w:pPr>
+        <w:ind w:left="720" w:hanging="360"/>
+      </w:pPr>
+      <w:rPr>
+        <w:rFonts w:hint="default"/>
+      </w:rPr>
+    </w:lvl>
+    <w:lvl w:ilvl="1" w:tplc="0C090019" w:tentative="1">
+      <w:start w:val="1"/>
+      <w:numFmt w:val="lowerLetter"/>
+      <w:lvlText w:val="%2."/>
+      <w:lvlJc w:val="left"/>
+      <w:pPr>
+        <w:ind w:left="1440" w:hanging="360"/>
+      </w:pPr>
+    </w:lvl>
+    <w:lvl w:ilvl="2" w:tplc="0C09001B" w:tentative="1">
+      <w:start w:val="1"/>
+      <w:numFmt w:val="lowerRoman"/>
+      <w:lvlText w:val="%3."/>
+      <w:lvlJc w:val="right"/>
+      <w:pPr>
+        <w:ind w:left="2160" w:hanging="180"/>
+      </w:pPr>
+    </w:lvl>
+    <w:lvl w:ilvl="3" w:tplc="0C09000F" w:tentative="1">
+      <w:start w:val="1"/>
+      <w:numFmt w:val="decimal"/>
+      <w:lvlText w:val="%4."/>
+      <w:lvlJc w:val="left"/>
+      <w:pPr>
+        <w:ind w:left="2880" w:hanging="360"/>
+      </w:pPr>
+    </w:lvl>
+    <w:lvl w:ilvl="4" w:tplc="0C090019" w:tentative="1">
+      <w:start w:val="1"/>
+      <w:numFmt w:val="lowerLetter"/>
+      <w:lvlText w:val="%5."/>
+      <w:lvlJc w:val="left"/>
+      <w:pPr>
+        <w:ind w:left="3600" w:hanging="360"/>
+      </w:pPr>
+    </w:lvl>
+    <w:lvl w:ilvl="5" w:tplc="0C09001B" w:tentative="1">
+      <w:start w:val="1"/>
+      <w:numFmt w:val="lowerRoman"/>
+      <w:lvlText w:val="%6."/>
+      <w:lvlJc w:val="right"/>
+      <w:pPr>
+        <w:ind w:left="4320" w:hanging="180"/>
+      </w:pPr>
+    </w:lvl>
+    <w:lvl w:ilvl="6" w:tplc="0C09000F" w:tentative="1">
+      <w:start w:val="1"/>
+      <w:numFmt w:val="decimal"/>
+      <w:lvlText w:val="%7."/>
+      <w:lvlJc w:val="left"/>
+      <w:pPr>
+        <w:ind w:left="5040" w:hanging="360"/>
+      </w:pPr>
+    </w:lvl>
+    <w:lvl w:ilvl="7" w:tplc="0C090019" w:tentative="1">
+      <w:start w:val="1"/>
+      <w:numFmt w:val="lowerLetter"/>
+      <w:lvlText w:val="%8."/>
+      <w:lvlJc w:val="left"/>
+      <w:pPr>
+        <w:ind w:left="5760" w:hanging="360"/>
+      </w:pPr>
+    </w:lvl>
+    <w:lvl w:ilvl="8" w:tplc="0C09001B" w:tentative="1">
+      <w:start w:val="1"/>
+      <w:numFmt w:val="lowerRoman"/>
+      <w:lvlText w:val="%9."/>
+      <w:lvlJc w:val="right"/>
+      <w:pPr>
+        <w:ind w:left="6480" w:hanging="180"/>
+      </w:pPr>
+    </w:lvl>
+  </w:abstractNum>
+  <w:abstractNum w:abstractNumId="12" w15:restartNumberingAfterBreak="0">
     <w:nsid w:val="48C3161F"/>
     <w:multiLevelType w:val="hybridMultilevel"/>
     <w:tmpl w:val="A412DA64"/>
@@ -1591,7 +2034,156 @@
       </w:pPr>
     </w:lvl>
   </w:abstractNum>
-  <w:abstractNum w:abstractNumId="12" w15:restartNumberingAfterBreak="0">
+  <w:abstractNum w:abstractNumId="13" w15:restartNumberingAfterBreak="0">
+    <w:nsid w:val="49243677"/>
+    <w:multiLevelType w:val="multilevel"/>
+    <w:tmpl w:val="3D429420"/>
+    <w:lvl w:ilvl="0">
+      <w:start w:val="1"/>
+      <w:numFmt w:val="bullet"/>
+      <w:lvlText w:val=""/>
+      <w:lvlJc w:val="left"/>
+      <w:pPr>
+        <w:tabs>
+          <w:tab w:val="num" w:pos="720"/>
+        </w:tabs>
+        <w:ind w:left="720" w:hanging="360"/>
+      </w:pPr>
+      <w:rPr>
+        <w:rFonts w:ascii="Symbol" w:hAnsi="Symbol" w:hint="default"/>
+        <w:sz w:val="20"/>
+      </w:rPr>
+    </w:lvl>
+    <w:lvl w:ilvl="1" w:tentative="1">
+      <w:start w:val="1"/>
+      <w:numFmt w:val="bullet"/>
+      <w:lvlText w:val=""/>
+      <w:lvlJc w:val="left"/>
+      <w:pPr>
+        <w:tabs>
+          <w:tab w:val="num" w:pos="1440"/>
+        </w:tabs>
+        <w:ind w:left="1440" w:hanging="360"/>
+      </w:pPr>
+      <w:rPr>
+        <w:rFonts w:ascii="Symbol" w:hAnsi="Symbol" w:hint="default"/>
+        <w:sz w:val="20"/>
+      </w:rPr>
+    </w:lvl>
+    <w:lvl w:ilvl="2" w:tentative="1">
+      <w:start w:val="1"/>
+      <w:numFmt w:val="bullet"/>
+      <w:lvlText w:val=""/>
+      <w:lvlJc w:val="left"/>
+      <w:pPr>
+        <w:tabs>
+          <w:tab w:val="num" w:pos="2160"/>
+        </w:tabs>
+        <w:ind w:left="2160" w:hanging="360"/>
+      </w:pPr>
+      <w:rPr>
+        <w:rFonts w:ascii="Symbol" w:hAnsi="Symbol" w:hint="default"/>
+        <w:sz w:val="20"/>
+      </w:rPr>
+    </w:lvl>
+    <w:lvl w:ilvl="3" w:tentative="1">
+      <w:start w:val="1"/>
+      <w:numFmt w:val="bullet"/>
+      <w:lvlText w:val=""/>
+      <w:lvlJc w:val="left"/>
+      <w:pPr>
+        <w:tabs>
+          <w:tab w:val="num" w:pos="2880"/>
+        </w:tabs>
+        <w:ind w:left="2880" w:hanging="360"/>
+      </w:pPr>
+      <w:rPr>
+        <w:rFonts w:ascii="Symbol" w:hAnsi="Symbol" w:hint="default"/>
+        <w:sz w:val="20"/>
+      </w:rPr>
+    </w:lvl>
+    <w:lvl w:ilvl="4" w:tentative="1">
+      <w:start w:val="1"/>
+      <w:numFmt w:val="bullet"/>
+      <w:lvlText w:val=""/>
+      <w:lvlJc w:val="left"/>
+      <w:pPr>
+        <w:tabs>
+          <w:tab w:val="num" w:pos="3600"/>
+        </w:tabs>
+        <w:ind w:left="3600" w:hanging="360"/>
+      </w:pPr>
+      <w:rPr>
+        <w:rFonts w:ascii="Symbol" w:hAnsi="Symbol" w:hint="default"/>
+        <w:sz w:val="20"/>
+      </w:rPr>
+    </w:lvl>
+    <w:lvl w:ilvl="5" w:tentative="1">
+      <w:start w:val="1"/>
+      <w:numFmt w:val="bullet"/>
+      <w:lvlText w:val=""/>
+      <w:lvlJc w:val="left"/>
+      <w:pPr>
+        <w:tabs>
+          <w:tab w:val="num" w:pos="4320"/>
+        </w:tabs>
+        <w:ind w:left="4320" w:hanging="360"/>
+      </w:pPr>
+      <w:rPr>
+        <w:rFonts w:ascii="Symbol" w:hAnsi="Symbol" w:hint="default"/>
+        <w:sz w:val="20"/>
+      </w:rPr>
+    </w:lvl>
+    <w:lvl w:ilvl="6" w:tentative="1">
+      <w:start w:val="1"/>
+      <w:numFmt w:val="bullet"/>
+      <w:lvlText w:val=""/>
+      <w:lvlJc w:val="left"/>
+      <w:pPr>
+        <w:tabs>
+          <w:tab w:val="num" w:pos="5040"/>
+        </w:tabs>
+        <w:ind w:left="5040" w:hanging="360"/>
+      </w:pPr>
+      <w:rPr>
+        <w:rFonts w:ascii="Symbol" w:hAnsi="Symbol" w:hint="default"/>
+        <w:sz w:val="20"/>
+      </w:rPr>
+    </w:lvl>
+    <w:lvl w:ilvl="7" w:tentative="1">
+      <w:start w:val="1"/>
+      <w:numFmt w:val="bullet"/>
+      <w:lvlText w:val=""/>
+      <w:lvlJc w:val="left"/>
+      <w:pPr>
+        <w:tabs>
+          <w:tab w:val="num" w:pos="5760"/>
+        </w:tabs>
+        <w:ind w:left="5760" w:hanging="360"/>
+      </w:pPr>
+      <w:rPr>
+        <w:rFonts w:ascii="Symbol" w:hAnsi="Symbol" w:hint="default"/>
+        <w:sz w:val="20"/>
+      </w:rPr>
+    </w:lvl>
+    <w:lvl w:ilvl="8" w:tentative="1">
+      <w:start w:val="1"/>
+      <w:numFmt w:val="bullet"/>
+      <w:lvlText w:val=""/>
+      <w:lvlJc w:val="left"/>
+      <w:pPr>
+        <w:tabs>
+          <w:tab w:val="num" w:pos="6480"/>
+        </w:tabs>
+        <w:ind w:left="6480" w:hanging="360"/>
+      </w:pPr>
+      <w:rPr>
+        <w:rFonts w:ascii="Symbol" w:hAnsi="Symbol" w:hint="default"/>
+        <w:sz w:val="20"/>
+      </w:rPr>
+    </w:lvl>
+  </w:abstractNum>
+  <w:abstractNum w:abstractNumId="14" w15:restartNumberingAfterBreak="0">
     <w:nsid w:val="4ACD66F3"/>
     <w:multiLevelType w:val="hybridMultilevel"/>
     <w:tmpl w:val="E37247FE"/>
@@ -1680,7 +2272,7 @@
       </w:pPr>
     </w:lvl>
   </w:abstractNum>
-  <w:abstractNum w:abstractNumId="13" w15:restartNumberingAfterBreak="0">
+  <w:abstractNum w:abstractNumId="15" w15:restartNumberingAfterBreak="0">
     <w:nsid w:val="4EA256FF"/>
     <w:multiLevelType w:val="hybridMultilevel"/>
     <w:tmpl w:val="952098F6"/>
@@ -1766,7 +2358,7 @@
       </w:pPr>
     </w:lvl>
   </w:abstractNum>
-  <w:abstractNum w:abstractNumId="14" w15:restartNumberingAfterBreak="0">
+  <w:abstractNum w:abstractNumId="16" w15:restartNumberingAfterBreak="0">
     <w:nsid w:val="4F901245"/>
     <w:multiLevelType w:val="hybridMultilevel"/>
     <w:tmpl w:val="00366438"/>
@@ -1855,7 +2447,7 @@
       </w:pPr>
     </w:lvl>
   </w:abstractNum>
-  <w:abstractNum w:abstractNumId="15" w15:restartNumberingAfterBreak="0">
+  <w:abstractNum w:abstractNumId="17" w15:restartNumberingAfterBreak="0">
     <w:nsid w:val="569D00FE"/>
     <w:multiLevelType w:val="hybridMultilevel"/>
     <w:tmpl w:val="661E224E"/>
@@ -1944,7 +2536,7 @@
       </w:pPr>
     </w:lvl>
   </w:abstractNum>
-  <w:abstractNum w:abstractNumId="16" w15:restartNumberingAfterBreak="0">
+  <w:abstractNum w:abstractNumId="18" w15:restartNumberingAfterBreak="0">
     <w:nsid w:val="60A27528"/>
     <w:multiLevelType w:val="hybridMultilevel"/>
     <w:tmpl w:val="545A6D18"/>
@@ -2033,7 +2625,7 @@
       </w:pPr>
     </w:lvl>
   </w:abstractNum>
-  <w:abstractNum w:abstractNumId="17" w15:restartNumberingAfterBreak="0">
+  <w:abstractNum w:abstractNumId="19" w15:restartNumberingAfterBreak="0">
     <w:nsid w:val="61386A46"/>
     <w:multiLevelType w:val="hybridMultilevel"/>
     <w:tmpl w:val="C05C0FB0"/>
@@ -2122,7 +2714,7 @@
       </w:pPr>
     </w:lvl>
   </w:abstractNum>
-  <w:abstractNum w:abstractNumId="18" w15:restartNumberingAfterBreak="0">
+  <w:abstractNum w:abstractNumId="20" w15:restartNumberingAfterBreak="0">
     <w:nsid w:val="62E652B8"/>
     <w:multiLevelType w:val="hybridMultilevel"/>
     <w:tmpl w:val="94E220C0"/>
@@ -2211,7 +2803,7 @@
       </w:pPr>
     </w:lvl>
   </w:abstractNum>
-  <w:abstractNum w:abstractNumId="19" w15:restartNumberingAfterBreak="0">
+  <w:abstractNum w:abstractNumId="21" w15:restartNumberingAfterBreak="0">
     <w:nsid w:val="65AC3716"/>
     <w:multiLevelType w:val="hybridMultilevel"/>
     <w:tmpl w:val="1660A8CE"/>
@@ -2300,7 +2892,7 @@
       </w:pPr>
     </w:lvl>
   </w:abstractNum>
-  <w:abstractNum w:abstractNumId="20" w15:restartNumberingAfterBreak="0">
+  <w:abstractNum w:abstractNumId="22" w15:restartNumberingAfterBreak="0">
     <w:nsid w:val="665B022F"/>
     <w:multiLevelType w:val="hybridMultilevel"/>
     <w:tmpl w:val="598CEA2A"/>
@@ -2389,7 +2981,120 @@
       </w:pPr>
     </w:lvl>
   </w:abstractNum>
-  <w:abstractNum w:abstractNumId="21" w15:restartNumberingAfterBreak="0">
+  <w:abstractNum w:abstractNumId="23" w15:restartNumberingAfterBreak="0">
+    <w:nsid w:val="689A2E4D"/>
+    <w:multiLevelType w:val="hybridMultilevel"/>
+    <w:tmpl w:val="2A80B622"/>
+    <w:lvl w:ilvl="0" w:tplc="B2E6BBD4">
+      <w:start w:val="1"/>
+      <w:numFmt w:val="bullet"/>
+      <w:lvlText w:val="-"/>
+      <w:lvlJc w:val="left"/>
+      <w:pPr>
+        <w:ind w:left="720" w:hanging="360"/>
+      </w:pPr>
+      <w:rPr>
+        <w:rFonts w:ascii="Calibri" w:eastAsiaTheme="minorHAnsi" w:hAnsi="Calibri" w:cs="Calibri" w:hint="default"/>
+      </w:rPr>
+    </w:lvl>
+    <w:lvl w:ilvl="1" w:tplc="0C090003" w:tentative="1">
+      <w:start w:val="1"/>
+      <w:numFmt w:val="bullet"/>
+      <w:lvlText w:val="o"/>
+      <w:lvlJc w:val="left"/>
+      <w:pPr>
+        <w:ind w:left="1440" w:hanging="360"/>
+      </w:pPr>
+      <w:rPr>
+        <w:rFonts w:ascii="Courier New" w:hAnsi="Courier New" w:cs="Courier New" w:hint="default"/>
+      </w:rPr>
+    </w:lvl>
+    <w:lvl w:ilvl="2" w:tplc="0C090005" w:tentative="1">
+      <w:start w:val="1"/>
+      <w:numFmt w:val="bullet"/>
+      <w:lvlText w:val=""/>
+      <w:lvlJc w:val="left"/>
+      <w:pPr>
+        <w:ind w:left="2160" w:hanging="360"/>
+      </w:pPr>
+      <w:rPr>
+        <w:rFonts w:ascii="Wingdings" w:hAnsi="Wingdings" w:hint="default"/>
+      </w:rPr>
+    </w:lvl>
+    <w:lvl w:ilvl="3" w:tplc="0C090001" w:tentative="1">
+      <w:start w:val="1"/>
+      <w:numFmt w:val="bullet"/>
+      <w:lvlText w:val=""/>
+      <w:lvlJc w:val="left"/>
+      <w:pPr>
+        <w:ind w:left="2880" w:hanging="360"/>
+      </w:pPr>
+      <w:rPr>
+        <w:rFonts w:ascii="Symbol" w:hAnsi="Symbol" w:hint="default"/>
+      </w:rPr>
+    </w:lvl>
+    <w:lvl w:ilvl="4" w:tplc="0C090003" w:tentative="1">
+      <w:start w:val="1"/>
+      <w:numFmt w:val="bullet"/>
+      <w:lvlText w:val="o"/>
+      <w:lvlJc w:val="left"/>
+      <w:pPr>
+        <w:ind w:left="3600" w:hanging="360"/>
+      </w:pPr>
+      <w:rPr>
+        <w:rFonts w:ascii="Courier New" w:hAnsi="Courier New" w:cs="Courier New" w:hint="default"/>
+      </w:rPr>
+    </w:lvl>
+    <w:lvl w:ilvl="5" w:tplc="0C090005" w:tentative="1">
+      <w:start w:val="1"/>
+      <w:numFmt w:val="bullet"/>
+      <w:lvlText w:val=""/>
+      <w:lvlJc w:val="left"/>
+      <w:pPr>
+        <w:ind w:left="4320" w:hanging="360"/>
+      </w:pPr>
+      <w:rPr>
+        <w:rFonts w:ascii="Wingdings" w:hAnsi="Wingdings" w:hint="default"/>
+      </w:rPr>
+    </w:lvl>
+    <w:lvl w:ilvl="6" w:tplc="0C090001" w:tentative="1">
+      <w:start w:val="1"/>
+      <w:numFmt w:val="bullet"/>
+      <w:lvlText w:val=""/>
+      <w:lvlJc w:val="left"/>
+      <w:pPr>
+        <w:ind w:left="5040" w:hanging="360"/>
+      </w:pPr>
+      <w:rPr>
+        <w:rFonts w:ascii="Symbol" w:hAnsi="Symbol" w:hint="default"/>
+      </w:rPr>
+    </w:lvl>
+    <w:lvl w:ilvl="7" w:tplc="0C090003" w:tentative="1">
+      <w:start w:val="1"/>
+      <w:numFmt w:val="bullet"/>
+      <w:lvlText w:val="o"/>
+      <w:lvlJc w:val="left"/>
+      <w:pPr>
+        <w:ind w:left="5760" w:hanging="360"/>
+      </w:pPr>
+      <w:rPr>
+        <w:rFonts w:ascii="Courier New" w:hAnsi="Courier New" w:cs="Courier New" w:hint="default"/>
+      </w:rPr>
+    </w:lvl>
+    <w:lvl w:ilvl="8" w:tplc="0C090005" w:tentative="1">
+      <w:start w:val="1"/>
+      <w:numFmt w:val="bullet"/>
+      <w:lvlText w:val=""/>
+      <w:lvlJc w:val="left"/>
+      <w:pPr>
+        <w:ind w:left="6480" w:hanging="360"/>
+      </w:pPr>
+      <w:rPr>
+        <w:rFonts w:ascii="Wingdings" w:hAnsi="Wingdings" w:hint="default"/>
+      </w:rPr>
+    </w:lvl>
+  </w:abstractNum>
+  <w:abstractNum w:abstractNumId="24" w15:restartNumberingAfterBreak="0">
     <w:nsid w:val="6D50652B"/>
     <w:multiLevelType w:val="hybridMultilevel"/>
     <w:tmpl w:val="56F43FBC"/>
@@ -2478,7 +3183,7 @@
       </w:pPr>
     </w:lvl>
   </w:abstractNum>
-  <w:abstractNum w:abstractNumId="22" w15:restartNumberingAfterBreak="0">
+  <w:abstractNum w:abstractNumId="25" w15:restartNumberingAfterBreak="0">
     <w:nsid w:val="6EC6663F"/>
     <w:multiLevelType w:val="hybridMultilevel"/>
     <w:tmpl w:val="5B3CA8B8"/>
@@ -2567,7 +3272,7 @@
       </w:pPr>
     </w:lvl>
   </w:abstractNum>
-  <w:abstractNum w:abstractNumId="23" w15:restartNumberingAfterBreak="0">
+  <w:abstractNum w:abstractNumId="26" w15:restartNumberingAfterBreak="0">
     <w:nsid w:val="6F753D51"/>
     <w:multiLevelType w:val="hybridMultilevel"/>
     <w:tmpl w:val="5F40B6BE"/>
@@ -2656,7 +3361,7 @@
       </w:pPr>
     </w:lvl>
   </w:abstractNum>
-  <w:abstractNum w:abstractNumId="24" w15:restartNumberingAfterBreak="0">
+  <w:abstractNum w:abstractNumId="27" w15:restartNumberingAfterBreak="0">
     <w:nsid w:val="75EF1BB6"/>
     <w:multiLevelType w:val="hybridMultilevel"/>
     <w:tmpl w:val="954869FE"/>
@@ -2745,7 +3450,7 @@
       </w:pPr>
     </w:lvl>
   </w:abstractNum>
-  <w:abstractNum w:abstractNumId="25" w15:restartNumberingAfterBreak="0">
+  <w:abstractNum w:abstractNumId="28" w15:restartNumberingAfterBreak="0">
     <w:nsid w:val="79ED4BF0"/>
     <w:multiLevelType w:val="hybridMultilevel"/>
     <w:tmpl w:val="7AD49988"/>
@@ -2834,7 +3539,7 @@
       </w:pPr>
     </w:lvl>
   </w:abstractNum>
-  <w:abstractNum w:abstractNumId="26" w15:restartNumberingAfterBreak="0">
+  <w:abstractNum w:abstractNumId="29" w15:restartNumberingAfterBreak="0">
     <w:nsid w:val="7CAB018C"/>
     <w:multiLevelType w:val="hybridMultilevel"/>
     <w:tmpl w:val="D5523F9C"/>
@@ -2923,49 +3628,49 @@
       </w:pPr>
     </w:lvl>
   </w:abstractNum>
-  <w:num w:numId="1">
+  <w:num w:numId="1" w16cid:durableId="1403065514">
     <w:abstractNumId w:val="9"/>
   </w:num>
-  <w:num w:numId="2">
+  <w:num w:numId="2" w16cid:durableId="524832544">
+    <w:abstractNumId w:val="19"/>
+  </w:num>
+  <w:num w:numId="3" w16cid:durableId="1220901862">
+    <w:abstractNumId w:val="15"/>
+  </w:num>
+  <w:num w:numId="4" w16cid:durableId="943881971">
+    <w:abstractNumId w:val="3"/>
+  </w:num>
+  <w:num w:numId="5" w16cid:durableId="929461909">
+    <w:abstractNumId w:val="22"/>
+  </w:num>
+  <w:num w:numId="6" w16cid:durableId="839203337">
+    <w:abstractNumId w:val="6"/>
+  </w:num>
+  <w:num w:numId="7" w16cid:durableId="319777898">
+    <w:abstractNumId w:val="26"/>
+  </w:num>
+  <w:num w:numId="8" w16cid:durableId="932857247">
+    <w:abstractNumId w:val="20"/>
+  </w:num>
+  <w:num w:numId="9" w16cid:durableId="453066294">
+    <w:abstractNumId w:val="29"/>
+  </w:num>
+  <w:num w:numId="10" w16cid:durableId="773328156">
+    <w:abstractNumId w:val="7"/>
+  </w:num>
+  <w:num w:numId="11" w16cid:durableId="751509141">
+    <w:abstractNumId w:val="27"/>
+  </w:num>
+  <w:num w:numId="12" w16cid:durableId="2035693566">
+    <w:abstractNumId w:val="14"/>
+  </w:num>
+  <w:num w:numId="13" w16cid:durableId="2054040976">
     <w:abstractNumId w:val="17"/>
   </w:num>
-  <w:num w:numId="3">
-    <w:abstractNumId w:val="13"/>
+  <w:num w:numId="14" w16cid:durableId="1582376503">
+    <w:abstractNumId w:val="21"/>
   </w:num>
-  <w:num w:numId="4">
-    <w:abstractNumId w:val="3"/>
-  </w:num>
-  <w:num w:numId="5">
-    <w:abstractNumId w:val="20"/>
-  </w:num>
-  <w:num w:numId="6">
-    <w:abstractNumId w:val="6"/>
-  </w:num>
-  <w:num w:numId="7">
-    <w:abstractNumId w:val="23"/>
-  </w:num>
-  <w:num w:numId="8">
-    <w:abstractNumId w:val="18"/>
-  </w:num>
-  <w:num w:numId="9">
-    <w:abstractNumId w:val="26"/>
-  </w:num>
-  <w:num w:numId="10">
-    <w:abstractNumId w:val="7"/>
-  </w:num>
-  <w:num w:numId="11">
-    <w:abstractNumId w:val="24"/>
-  </w:num>
-  <w:num w:numId="12">
-    <w:abstractNumId w:val="12"/>
-  </w:num>
-  <w:num w:numId="13">
-    <w:abstractNumId w:val="15"/>
-  </w:num>
-  <w:num w:numId="14">
-    <w:abstractNumId w:val="19"/>
-  </w:num>
-  <w:num w:numId="15">
+  <w:num w:numId="15" w16cid:durableId="1909218848">
     <w:abstractNumId w:val="5"/>
     <w:lvlOverride w:ilvl="0">
       <w:lvl w:ilvl="0">
@@ -2986,50 +3691,59 @@
       </w:lvl>
     </w:lvlOverride>
   </w:num>
-  <w:num w:numId="16">
+  <w:num w:numId="16" w16cid:durableId="1640182622">
     <w:abstractNumId w:val="2"/>
   </w:num>
-  <w:num w:numId="17">
+  <w:num w:numId="17" w16cid:durableId="772824685">
     <w:abstractNumId w:val="5"/>
   </w:num>
-  <w:num w:numId="18">
+  <w:num w:numId="18" w16cid:durableId="996809019">
+    <w:abstractNumId w:val="12"/>
+  </w:num>
+  <w:num w:numId="19" w16cid:durableId="1058016733">
+    <w:abstractNumId w:val="16"/>
+  </w:num>
+  <w:num w:numId="20" w16cid:durableId="647712933">
+    <w:abstractNumId w:val="24"/>
+  </w:num>
+  <w:num w:numId="21" w16cid:durableId="358506995">
+    <w:abstractNumId w:val="10"/>
+  </w:num>
+  <w:num w:numId="22" w16cid:durableId="1466699660">
+    <w:abstractNumId w:val="1"/>
+  </w:num>
+  <w:num w:numId="23" w16cid:durableId="1637487753">
+    <w:abstractNumId w:val="8"/>
+  </w:num>
+  <w:num w:numId="24" w16cid:durableId="177962816">
+    <w:abstractNumId w:val="28"/>
+  </w:num>
+  <w:num w:numId="25" w16cid:durableId="602345318">
+    <w:abstractNumId w:val="25"/>
+  </w:num>
+  <w:num w:numId="26" w16cid:durableId="1190754765">
+    <w:abstractNumId w:val="0"/>
+  </w:num>
+  <w:num w:numId="27" w16cid:durableId="1766223704">
+    <w:abstractNumId w:val="18"/>
+  </w:num>
+  <w:num w:numId="28" w16cid:durableId="825828266">
+    <w:abstractNumId w:val="4"/>
+  </w:num>
+  <w:num w:numId="29" w16cid:durableId="29117098">
     <w:abstractNumId w:val="11"/>
   </w:num>
-  <w:num w:numId="19">
-    <w:abstractNumId w:val="14"/>
+  <w:num w:numId="30" w16cid:durableId="2060353060">
+    <w:abstractNumId w:val="13"/>
   </w:num>
-  <w:num w:numId="20">
-    <w:abstractNumId w:val="21"/>
-  </w:num>
-  <w:num w:numId="21">
-    <w:abstractNumId w:val="10"/>
-  </w:num>
-  <w:num w:numId="22">
-    <w:abstractNumId w:val="1"/>
-  </w:num>
-  <w:num w:numId="23">
-    <w:abstractNumId w:val="8"/>
-  </w:num>
-  <w:num w:numId="24">
-    <w:abstractNumId w:val="25"/>
-  </w:num>
-  <w:num w:numId="25">
-    <w:abstractNumId w:val="22"/>
-  </w:num>
-  <w:num w:numId="26">
-    <w:abstractNumId w:val="0"/>
-  </w:num>
-  <w:num w:numId="27">
-    <w:abstractNumId w:val="16"/>
-  </w:num>
-  <w:num w:numId="28">
-    <w:abstractNumId w:val="4"/>
+  <w:num w:numId="31" w16cid:durableId="108475660">
+    <w:abstractNumId w:val="23"/>
   </w:num>
 </w:numbering>
 </file>
 
 <file path=word/styles.xml><?xml version="1.0" encoding="utf-8"?>
-<w:styles xmlns:mc="http://schemas.openxmlformats.org/markup-compatibility/2006" xmlns:r="http://schemas.openxmlformats.org/officeDocument/2006/relationships" xmlns:w="http://schemas.openxmlformats.org/wordprocessingml/2006/main" xmlns:w14="http://schemas.microsoft.com/office/word/2010/wordml" xmlns:w15="http://schemas.microsoft.com/office/word/2012/wordml" xmlns:w16se="http://schemas.microsoft.com/office/word/2015/wordml/symex" mc:Ignorable="w14 w15 w16se">
+<w:styles xmlns:mc="http://schemas.openxmlformats.org/markup-compatibility/2006" xmlns:r="http://schemas.openxmlformats.org/officeDocument/2006/relationships" xmlns:w="http://schemas.openxmlformats.org/wordprocessingml/2006/main" xmlns:w14="http://schemas.microsoft.com/office/word/2010/wordml" xmlns:w15="http://schemas.microsoft.com/office/word/2012/wordml" xmlns:w16cex="http://schemas.microsoft.com/office/word/2018/wordml/cex" xmlns:w16cid="http://schemas.microsoft.com/office/word/2016/wordml/cid" xmlns:w16="http://schemas.microsoft.com/office/word/2018/wordml" xmlns:w16du="http://schemas.microsoft.com/office/word/2023/wordml/word16du" xmlns:w16sdtdh="http://schemas.microsoft.com/office/word/2020/wordml/sdtdatahash" xmlns:w16se="http://schemas.microsoft.com/office/word/2015/wordml/symex" mc:Ignorable="w14 w15 w16se w16cid w16 w16cex w16sdtdh w16du">
   <w:docDefaults>
     <w:rPrDefault>
       <w:rPr>
@@ -3045,7 +3759,7 @@
       </w:pPr>
     </w:pPrDefault>
   </w:docDefaults>
-  <w:latentStyles w:defLockedState="0" w:defUIPriority="99" w:defSemiHidden="0" w:defUnhideWhenUsed="0" w:defQFormat="0" w:count="371">
+  <w:latentStyles w:defLockedState="0" w:defUIPriority="99" w:defSemiHidden="0" w:defUnhideWhenUsed="0" w:defQFormat="0" w:count="376">
     <w:lsdException w:name="Normal" w:uiPriority="0" w:qFormat="1"/>
     <w:lsdException w:name="heading 1" w:uiPriority="9" w:qFormat="1"/>
     <w:lsdException w:name="heading 2" w:semiHidden="1" w:uiPriority="9" w:unhideWhenUsed="1" w:qFormat="1"/>
@@ -3417,6 +4131,11 @@
     <w:lsdException w:name="List Table 5 Dark Accent 6" w:uiPriority="50"/>
     <w:lsdException w:name="List Table 6 Colorful Accent 6" w:uiPriority="51"/>
     <w:lsdException w:name="List Table 7 Colorful Accent 6" w:uiPriority="52"/>
+    <w:lsdException w:name="Mention" w:semiHidden="1" w:unhideWhenUsed="1"/>
+    <w:lsdException w:name="Smart Hyperlink" w:semiHidden="1" w:unhideWhenUsed="1"/>
+    <w:lsdException w:name="Hashtag" w:semiHidden="1" w:unhideWhenUsed="1"/>
+    <w:lsdException w:name="Unresolved Mention" w:semiHidden="1" w:unhideWhenUsed="1"/>
+    <w:lsdException w:name="Smart Link" w:semiHidden="1" w:unhideWhenUsed="1"/>
   </w:latentStyles>
   <w:style w:type="paragraph" w:default="1" w:styleId="Normal">
     <w:name w:val="Normal"/>
@@ -3490,7 +4209,6 @@
   <w:style w:type="character" w:default="1" w:styleId="DefaultParagraphFont">
     <w:name w:val="Default Paragraph Font"/>
     <w:uiPriority w:val="1"/>
-    <w:semiHidden/>
     <w:unhideWhenUsed/>
   </w:style>
   <w:style w:type="table" w:default="1" w:styleId="TableNormal">
@@ -3880,8 +4598,8 @@
       <w:shd w:val="clear" w:color="auto" w:fill="E1DFDD"/>
     </w:rPr>
   </w:style>
-  <w:style w:type="character" w:customStyle="1" w:styleId="UnresolvedMention">
-    <w:name w:val="Unresolved Mention"/>
+  <w:style w:type="character" w:customStyle="1" w:styleId="UnresolvedMention4">
+    <w:name w:val="Unresolved Mention4"/>
     <w:basedOn w:val="DefaultParagraphFont"/>
     <w:uiPriority w:val="99"/>
     <w:semiHidden/>
@@ -4191,21 +4909,10 @@
 </file>
 
 <file path=customXml/item1.xml><?xml version="1.0" encoding="utf-8"?>
-<p:properties xmlns:p="http://schemas.microsoft.com/office/2006/metadata/properties" xmlns:xsi="http://www.w3.org/2001/XMLSchema-instance" xmlns:pc="http://schemas.microsoft.com/office/infopath/2007/PartnerControls">
-  <documentManagement/>
-</p:properties>
+<b:Sources xmlns:b="http://schemas.openxmlformats.org/officeDocument/2006/bibliography" xmlns="http://schemas.openxmlformats.org/officeDocument/2006/bibliography" SelectedStyle="\APASixthEditionOfficeOnline.xsl" StyleName="APA" Version="6"/>
 </file>
 
 <file path=customXml/item2.xml><?xml version="1.0" encoding="utf-8"?>
-<?mso-contentType ?>
-<FormTemplates xmlns="http://schemas.microsoft.com/sharepoint/v3/contenttype/forms">
-  <Display>DocumentLibraryForm</Display>
-  <Edit>DocumentLibraryForm</Edit>
-  <New>DocumentLibraryForm</New>
-</FormTemplates>
-</file>
-
-<file path=customXml/item3.xml><?xml version="1.0" encoding="utf-8"?>
 <ct:contentTypeSchema xmlns:ct="http://schemas.microsoft.com/office/2006/metadata/contentType" xmlns:ma="http://schemas.microsoft.com/office/2006/metadata/properties/metaAttributes" ct:_="" ma:_="" ma:contentTypeName="Document" ma:contentTypeID="0x0101002E5E654056D58A47AA1AB158F7447227" ma:contentTypeVersion="13" ma:contentTypeDescription="Create a new document." ma:contentTypeScope="" ma:versionID="6a73135bdeb2a6025ed71a78c35e1493">
   <xsd:schema xmlns:xsd="http://www.w3.org/2001/XMLSchema" xmlns:xs="http://www.w3.org/2001/XMLSchema" xmlns:p="http://schemas.microsoft.com/office/2006/metadata/properties" xmlns:ns2="a5d4b606-e216-4a12-b5e0-256bbcdf3e40" xmlns:ns3="d30896e8-62f2-4107-a799-a577dc6441e1" targetNamespace="http://schemas.microsoft.com/office/2006/metadata/properties" ma:root="true" ma:fieldsID="6d487abba588268ce0728dd40265c972" ns2:_="" ns3:_="">
     <xsd:import namespace="a5d4b606-e216-4a12-b5e0-256bbcdf3e40"/>
@@ -4428,28 +5135,30 @@
 </ct:contentTypeSchema>
 </file>
 
+<file path=customXml/item3.xml><?xml version="1.0" encoding="utf-8"?>
+<?mso-contentType ?>
+<FormTemplates xmlns="http://schemas.microsoft.com/sharepoint/v3/contenttype/forms">
+  <Display>DocumentLibraryForm</Display>
+  <Edit>DocumentLibraryForm</Edit>
+  <New>DocumentLibraryForm</New>
+</FormTemplates>
+</file>
+
 <file path=customXml/item4.xml><?xml version="1.0" encoding="utf-8"?>
-<b:Sources xmlns:b="http://schemas.openxmlformats.org/officeDocument/2006/bibliography" xmlns="http://schemas.openxmlformats.org/officeDocument/2006/bibliography" SelectedStyle="\APASixthEditionOfficeOnline.xsl" StyleName="APA" Version="6"/>
+<p:properties xmlns:p="http://schemas.microsoft.com/office/2006/metadata/properties" xmlns:xsi="http://www.w3.org/2001/XMLSchema-instance" xmlns:pc="http://schemas.microsoft.com/office/infopath/2007/PartnerControls">
+  <documentManagement/>
+</p:properties>
 </file>
 
 <file path=customXml/itemProps1.xml><?xml version="1.0" encoding="utf-8"?>
-<ds:datastoreItem xmlns:ds="http://schemas.openxmlformats.org/officeDocument/2006/customXml" ds:itemID="{4190CD4A-649A-48FF-A753-4973E005F99A}">
+<ds:datastoreItem xmlns:ds="http://schemas.openxmlformats.org/officeDocument/2006/customXml" ds:itemID="{F6358476-DEC1-453F-B179-C9C4BCBB7513}">
   <ds:schemaRefs>
-    <ds:schemaRef ds:uri="http://schemas.microsoft.com/office/2006/metadata/properties"/>
-    <ds:schemaRef ds:uri="http://schemas.microsoft.com/office/infopath/2007/PartnerControls"/>
+    <ds:schemaRef ds:uri="http://schemas.openxmlformats.org/officeDocument/2006/bibliography"/>
   </ds:schemaRefs>
 </ds:datastoreItem>
 </file>
 
 <file path=customXml/itemProps2.xml><?xml version="1.0" encoding="utf-8"?>
-<ds:datastoreItem xmlns:ds="http://schemas.openxmlformats.org/officeDocument/2006/customXml" ds:itemID="{22672C67-6A8F-40DE-93FD-AA9CDC6FC5B1}">
-  <ds:schemaRefs>
-    <ds:schemaRef ds:uri="http://schemas.microsoft.com/sharepoint/v3/contenttype/forms"/>
-  </ds:schemaRefs>
-</ds:datastoreItem>
-</file>
-
-<file path=customXml/itemProps3.xml><?xml version="1.0" encoding="utf-8"?>
 <ds:datastoreItem xmlns:ds="http://schemas.openxmlformats.org/officeDocument/2006/customXml" ds:itemID="{44502E42-68D0-473E-9836-65DA96331E75}">
   <ds:schemaRefs>
     <ds:schemaRef ds:uri="http://schemas.microsoft.com/office/2006/metadata/contentType"/>
@@ -4468,10 +5177,19 @@
 </ds:datastoreItem>
 </file>
 
+<file path=customXml/itemProps3.xml><?xml version="1.0" encoding="utf-8"?>
+<ds:datastoreItem xmlns:ds="http://schemas.openxmlformats.org/officeDocument/2006/customXml" ds:itemID="{22672C67-6A8F-40DE-93FD-AA9CDC6FC5B1}">
+  <ds:schemaRefs>
+    <ds:schemaRef ds:uri="http://schemas.microsoft.com/sharepoint/v3/contenttype/forms"/>
+  </ds:schemaRefs>
+</ds:datastoreItem>
+</file>
+
 <file path=customXml/itemProps4.xml><?xml version="1.0" encoding="utf-8"?>
-<ds:datastoreItem xmlns:ds="http://schemas.openxmlformats.org/officeDocument/2006/customXml" ds:itemID="{F6358476-DEC1-453F-B179-C9C4BCBB7513}">
+<ds:datastoreItem xmlns:ds="http://schemas.openxmlformats.org/officeDocument/2006/customXml" ds:itemID="{4190CD4A-649A-48FF-A753-4973E005F99A}">
   <ds:schemaRefs>
-    <ds:schemaRef ds:uri="http://schemas.openxmlformats.org/officeDocument/2006/bibliography"/>
+    <ds:schemaRef ds:uri="http://schemas.microsoft.com/office/2006/metadata/properties"/>
+    <ds:schemaRef ds:uri="http://schemas.microsoft.com/office/infopath/2007/PartnerControls"/>
   </ds:schemaRefs>
 </ds:datastoreItem>
 </file>
</xml_diff>